<commit_message>
updated CV and text
</commit_message>
<xml_diff>
--- a/public/Guillaume_Croizon_CV.docx
+++ b/public/Guillaume_Croizon_CV.docx
@@ -1,6 +1,6 @@
 
 <file path=word/document.xml><?xml version="1.0" encoding="utf-8"?>
-<w:document xmlns:wpc="http://schemas.microsoft.com/office/word/2010/wordprocessingCanvas" xmlns:cx="http://schemas.microsoft.com/office/drawing/2014/chartex" xmlns:cx1="http://schemas.microsoft.com/office/drawing/2015/9/8/chartex" xmlns:cx2="http://schemas.microsoft.com/office/drawing/2015/10/21/chartex" xmlns:cx3="http://schemas.microsoft.com/office/drawing/2016/5/9/chartex" xmlns:cx4="http://schemas.microsoft.com/office/drawing/2016/5/10/chartex" xmlns:cx5="http://schemas.microsoft.com/office/drawing/2016/5/11/chartex" xmlns:cx6="http://schemas.microsoft.com/office/drawing/2016/5/12/chartex" xmlns:cx7="http://schemas.microsoft.com/office/drawing/2016/5/13/chartex" xmlns:cx8="http://schemas.microsoft.com/office/drawing/2016/5/14/chartex" xmlns:mc="http://schemas.openxmlformats.org/markup-compatibility/2006" xmlns:aink="http://schemas.microsoft.com/office/drawing/2016/ink" xmlns:am3d="http://schemas.microsoft.com/office/drawing/2017/model3d" xmlns:o="urn:schemas-microsoft-com:office:office" xmlns:r="http://schemas.openxmlformats.org/officeDocument/2006/relationships" xmlns:m="http://schemas.openxmlformats.org/officeDocument/2006/math" xmlns:v="urn:schemas-microsoft-com:vml" xmlns:wp14="http://schemas.microsoft.com/office/word/2010/wordprocessingDrawing" xmlns:wp="http://schemas.openxmlformats.org/drawingml/2006/wordprocessingDrawing" xmlns:w10="urn:schemas-microsoft-com:office:word" xmlns:w="http://schemas.openxmlformats.org/wordprocessingml/2006/main" xmlns:w14="http://schemas.microsoft.com/office/word/2010/wordml" xmlns:w15="http://schemas.microsoft.com/office/word/2012/wordml" xmlns:w16cex="http://schemas.microsoft.com/office/word/2018/wordml/cex" xmlns:w16cid="http://schemas.microsoft.com/office/word/2016/wordml/cid" xmlns:w16="http://schemas.microsoft.com/office/word/2018/wordml" xmlns:w16se="http://schemas.microsoft.com/office/word/2015/wordml/symex" xmlns:wpg="http://schemas.microsoft.com/office/word/2010/wordprocessingGroup" xmlns:wpi="http://schemas.microsoft.com/office/word/2010/wordprocessingInk" xmlns:wne="http://schemas.microsoft.com/office/word/2006/wordml" xmlns:wps="http://schemas.microsoft.com/office/word/2010/wordprocessingShape" mc:Ignorable="w14 w15 w16se w16cid w16 w16cex wp14">
+<w:document xmlns:wpc="http://schemas.microsoft.com/office/word/2010/wordprocessingCanvas" xmlns:cx="http://schemas.microsoft.com/office/drawing/2014/chartex" xmlns:cx1="http://schemas.microsoft.com/office/drawing/2015/9/8/chartex" xmlns:cx2="http://schemas.microsoft.com/office/drawing/2015/10/21/chartex" xmlns:cx3="http://schemas.microsoft.com/office/drawing/2016/5/9/chartex" xmlns:cx4="http://schemas.microsoft.com/office/drawing/2016/5/10/chartex" xmlns:cx5="http://schemas.microsoft.com/office/drawing/2016/5/11/chartex" xmlns:cx6="http://schemas.microsoft.com/office/drawing/2016/5/12/chartex" xmlns:cx7="http://schemas.microsoft.com/office/drawing/2016/5/13/chartex" xmlns:cx8="http://schemas.microsoft.com/office/drawing/2016/5/14/chartex" xmlns:mc="http://schemas.openxmlformats.org/markup-compatibility/2006" xmlns:aink="http://schemas.microsoft.com/office/drawing/2016/ink" xmlns:am3d="http://schemas.microsoft.com/office/drawing/2017/model3d" xmlns:o="urn:schemas-microsoft-com:office:office" xmlns:r="http://schemas.openxmlformats.org/officeDocument/2006/relationships" xmlns:m="http://schemas.openxmlformats.org/officeDocument/2006/math" xmlns:v="urn:schemas-microsoft-com:vml" xmlns:wp14="http://schemas.microsoft.com/office/word/2010/wordprocessingDrawing" xmlns:wp="http://schemas.openxmlformats.org/drawingml/2006/wordprocessingDrawing" xmlns:w10="urn:schemas-microsoft-com:office:word" xmlns:w="http://schemas.openxmlformats.org/wordprocessingml/2006/main" xmlns:w14="http://schemas.microsoft.com/office/word/2010/wordml" xmlns:w15="http://schemas.microsoft.com/office/word/2012/wordml" xmlns:w16cex="http://schemas.microsoft.com/office/word/2018/wordml/cex" xmlns:w16cid="http://schemas.microsoft.com/office/word/2016/wordml/cid" xmlns:w16="http://schemas.microsoft.com/office/word/2018/wordml" xmlns:w16sdtdh="http://schemas.microsoft.com/office/word/2020/wordml/sdtdatahash" xmlns:w16se="http://schemas.microsoft.com/office/word/2015/wordml/symex" xmlns:wpg="http://schemas.microsoft.com/office/word/2010/wordprocessingGroup" xmlns:wpi="http://schemas.microsoft.com/office/word/2010/wordprocessingInk" xmlns:wne="http://schemas.microsoft.com/office/word/2006/wordml" xmlns:wps="http://schemas.microsoft.com/office/word/2010/wordprocessingShape" mc:Ignorable="w14 w15 w16se w16cid w16 w16cex w16sdtdh wp14">
   <w:body>
     <w:p>
       <w:pPr>
@@ -471,7 +471,23 @@
           <w:sz w:val="20"/>
           <w:szCs w:val="20"/>
         </w:rPr>
-        <w:t>passionate about coding, with first-class communication skills and</w:t>
+        <w:t>passionate about coding</w:t>
+      </w:r>
+      <w:r>
+        <w:rPr>
+          <w:rFonts w:ascii="Times New Roman" w:hAnsi="Times New Roman" w:cs="Times New Roman"/>
+          <w:sz w:val="20"/>
+          <w:szCs w:val="20"/>
+        </w:rPr>
+        <w:t xml:space="preserve"> and problem-solving</w:t>
+      </w:r>
+      <w:r>
+        <w:rPr>
+          <w:rFonts w:ascii="Times New Roman" w:hAnsi="Times New Roman" w:cs="Times New Roman"/>
+          <w:sz w:val="20"/>
+          <w:szCs w:val="20"/>
+        </w:rPr>
+        <w:t>, with first-class communication skills and</w:t>
       </w:r>
       <w:r>
         <w:rPr>
@@ -503,23 +519,59 @@
       </w:pPr>
       <w:r>
         <w:rPr>
-          <w:rFonts w:ascii="Times New Roman" w:hAnsi="Times New Roman" w:cs="Times New Roman"/>
-          <w:sz w:val="20"/>
-          <w:szCs w:val="20"/>
-        </w:rPr>
-        <w:t xml:space="preserve">I </w:t>
-      </w:r>
-      <w:r>
-        <w:rPr>
-          <w:rFonts w:ascii="Times New Roman" w:hAnsi="Times New Roman" w:cs="Times New Roman"/>
-          <w:sz w:val="20"/>
-          <w:szCs w:val="20"/>
-        </w:rPr>
-        <w:t>started</w:t>
-      </w:r>
-      <w:r>
-        <w:rPr>
-          <w:rFonts w:ascii="Times New Roman" w:hAnsi="Times New Roman" w:cs="Times New Roman"/>
+          <w:rFonts w:ascii="Times New Roman" w:eastAsia="Calibri" w:hAnsi="Times New Roman" w:cs="Times New Roman"/>
+          <w:bCs/>
+          <w:color w:val="000000" w:themeColor="text1"/>
+          <w:sz w:val="20"/>
+          <w:szCs w:val="20"/>
+        </w:rPr>
+        <w:t xml:space="preserve">Since mid-2019, I have committed more than </w:t>
+      </w:r>
+      <w:r>
+        <w:rPr>
+          <w:rFonts w:ascii="Times New Roman" w:eastAsia="Calibri" w:hAnsi="Times New Roman" w:cs="Times New Roman"/>
+          <w:bCs/>
+          <w:color w:val="000000" w:themeColor="text1"/>
+          <w:sz w:val="20"/>
+          <w:szCs w:val="20"/>
+        </w:rPr>
+        <w:t>9</w:t>
+      </w:r>
+      <w:r>
+        <w:rPr>
+          <w:rFonts w:ascii="Times New Roman" w:eastAsia="Calibri" w:hAnsi="Times New Roman" w:cs="Times New Roman"/>
+          <w:bCs/>
+          <w:color w:val="000000" w:themeColor="text1"/>
+          <w:sz w:val="20"/>
+          <w:szCs w:val="20"/>
+        </w:rPr>
+        <w:t xml:space="preserve">00 hours </w:t>
+      </w:r>
+      <w:r>
+        <w:rPr>
+          <w:rFonts w:ascii="Times New Roman" w:eastAsia="Calibri" w:hAnsi="Times New Roman" w:cs="Times New Roman"/>
+          <w:bCs/>
+          <w:color w:val="000000" w:themeColor="text1"/>
+          <w:sz w:val="20"/>
+          <w:szCs w:val="20"/>
+        </w:rPr>
+        <w:t xml:space="preserve">to </w:t>
+      </w:r>
+      <w:r>
+        <w:rPr>
+          <w:rFonts w:ascii="Times New Roman" w:eastAsia="Calibri" w:hAnsi="Times New Roman" w:cs="Times New Roman"/>
+          <w:bCs/>
+          <w:color w:val="000000" w:themeColor="text1"/>
+          <w:sz w:val="20"/>
+          <w:szCs w:val="20"/>
+        </w:rPr>
+        <w:t>learning, practicing and building web applications</w:t>
+      </w:r>
+      <w:r>
+        <w:rPr>
+          <w:rFonts w:ascii="Times New Roman" w:eastAsia="Calibri" w:hAnsi="Times New Roman" w:cs="Times New Roman"/>
+          <w:bCs/>
+          <w:color w:val="000000" w:themeColor="text1"/>
           <w:sz w:val="20"/>
           <w:szCs w:val="20"/>
         </w:rPr>
@@ -527,93 +579,13 @@
       </w:r>
       <w:r>
         <w:rPr>
-          <w:rFonts w:ascii="Times New Roman" w:hAnsi="Times New Roman" w:cs="Times New Roman"/>
-          <w:sz w:val="20"/>
-          <w:szCs w:val="20"/>
-        </w:rPr>
-        <w:t>learning from</w:t>
-      </w:r>
-      <w:r>
-        <w:rPr>
-          <w:rFonts w:ascii="Times New Roman" w:hAnsi="Times New Roman" w:cs="Times New Roman"/>
-          <w:sz w:val="20"/>
-          <w:szCs w:val="20"/>
-        </w:rPr>
-        <w:t xml:space="preserve"> courses on Udemy</w:t>
-      </w:r>
-      <w:r>
-        <w:rPr>
-          <w:rFonts w:ascii="Times New Roman" w:hAnsi="Times New Roman" w:cs="Times New Roman"/>
-          <w:sz w:val="20"/>
-          <w:szCs w:val="20"/>
-        </w:rPr>
-        <w:t xml:space="preserve"> </w:t>
-      </w:r>
-      <w:r>
-        <w:rPr>
-          <w:rFonts w:ascii="Times New Roman" w:hAnsi="Times New Roman" w:cs="Times New Roman"/>
-          <w:sz w:val="20"/>
-          <w:szCs w:val="20"/>
-        </w:rPr>
-        <w:t>in</w:t>
-      </w:r>
-      <w:r>
-        <w:rPr>
-          <w:rFonts w:ascii="Times New Roman" w:hAnsi="Times New Roman" w:cs="Times New Roman"/>
-          <w:sz w:val="20"/>
-          <w:szCs w:val="20"/>
-        </w:rPr>
-        <w:t xml:space="preserve"> </w:t>
-      </w:r>
-      <w:r>
-        <w:rPr>
-          <w:rFonts w:ascii="Times New Roman" w:hAnsi="Times New Roman" w:cs="Times New Roman"/>
-          <w:sz w:val="20"/>
-          <w:szCs w:val="20"/>
-        </w:rPr>
-        <w:t xml:space="preserve">April </w:t>
-      </w:r>
-      <w:r>
-        <w:rPr>
-          <w:rFonts w:ascii="Times New Roman" w:hAnsi="Times New Roman" w:cs="Times New Roman"/>
-          <w:sz w:val="20"/>
-          <w:szCs w:val="20"/>
-        </w:rPr>
-        <w:t>2019</w:t>
-      </w:r>
-      <w:r>
-        <w:rPr>
-          <w:rFonts w:ascii="Times New Roman" w:hAnsi="Times New Roman" w:cs="Times New Roman"/>
-          <w:sz w:val="20"/>
-          <w:szCs w:val="20"/>
-        </w:rPr>
-        <w:t>.</w:t>
-      </w:r>
-      <w:r>
-        <w:rPr>
-          <w:rFonts w:ascii="Times New Roman" w:hAnsi="Times New Roman" w:cs="Times New Roman"/>
-          <w:sz w:val="20"/>
-          <w:szCs w:val="20"/>
-        </w:rPr>
-        <w:t xml:space="preserve"> </w:t>
-      </w:r>
-      <w:r>
-        <w:rPr>
-          <w:rFonts w:ascii="Times New Roman" w:hAnsi="Times New Roman" w:cs="Times New Roman"/>
-          <w:sz w:val="20"/>
-          <w:szCs w:val="20"/>
-        </w:rPr>
-        <w:t xml:space="preserve">I have accumulated </w:t>
-      </w:r>
-      <w:r>
-        <w:rPr>
           <w:rFonts w:ascii="Times New Roman" w:eastAsia="Calibri" w:hAnsi="Times New Roman" w:cs="Times New Roman"/>
           <w:bCs/>
           <w:color w:val="000000" w:themeColor="text1"/>
           <w:sz w:val="20"/>
           <w:szCs w:val="20"/>
         </w:rPr>
-        <w:t xml:space="preserve">more than 700 hours of coding and 6 course </w:t>
+        <w:t xml:space="preserve">– some </w:t>
       </w:r>
       <w:r>
         <w:rPr>
@@ -623,7 +595,7 @@
           <w:sz w:val="20"/>
           <w:szCs w:val="20"/>
         </w:rPr>
-        <w:t xml:space="preserve">certifications from Udemy (227 hours in total), building several projects along the way </w:t>
+        <w:t xml:space="preserve">of which </w:t>
       </w:r>
       <w:r>
         <w:rPr>
@@ -633,7 +605,7 @@
           <w:sz w:val="20"/>
           <w:szCs w:val="20"/>
         </w:rPr>
-        <w:t>–</w:t>
+        <w:t>are featured i</w:t>
       </w:r>
       <w:r>
         <w:rPr>
@@ -643,37 +615,7 @@
           <w:sz w:val="20"/>
           <w:szCs w:val="20"/>
         </w:rPr>
-        <w:t xml:space="preserve"> </w:t>
-      </w:r>
-      <w:r>
-        <w:rPr>
-          <w:rFonts w:ascii="Times New Roman" w:eastAsia="Calibri" w:hAnsi="Times New Roman" w:cs="Times New Roman"/>
-          <w:bCs/>
-          <w:color w:val="000000" w:themeColor="text1"/>
-          <w:sz w:val="20"/>
-          <w:szCs w:val="20"/>
-        </w:rPr>
-        <w:t>featured i</w:t>
-      </w:r>
-      <w:r>
-        <w:rPr>
-          <w:rFonts w:ascii="Times New Roman" w:eastAsia="Calibri" w:hAnsi="Times New Roman" w:cs="Times New Roman"/>
-          <w:bCs/>
-          <w:color w:val="000000" w:themeColor="text1"/>
-          <w:sz w:val="20"/>
-          <w:szCs w:val="20"/>
-        </w:rPr>
-        <w:t>n my</w:t>
-      </w:r>
-      <w:r>
-        <w:rPr>
-          <w:rFonts w:ascii="Times New Roman" w:eastAsia="Calibri" w:hAnsi="Times New Roman" w:cs="Times New Roman"/>
-          <w:bCs/>
-          <w:color w:val="000000" w:themeColor="text1"/>
-          <w:sz w:val="20"/>
-          <w:szCs w:val="20"/>
-        </w:rPr>
-        <w:t xml:space="preserve"> </w:t>
+        <w:t xml:space="preserve">n my </w:t>
       </w:r>
       <w:hyperlink r:id="rId14" w:history="1">
         <w:r>
@@ -689,33 +631,92 @@
       </w:hyperlink>
       <w:r>
         <w:rPr>
+          <w:rStyle w:val="Hyperlink"/>
           <w:rFonts w:ascii="Times New Roman" w:eastAsia="Calibri" w:hAnsi="Times New Roman" w:cs="Times New Roman"/>
           <w:bCs/>
-          <w:color w:val="000000" w:themeColor="text1"/>
-          <w:sz w:val="20"/>
-          <w:szCs w:val="20"/>
-        </w:rPr>
-        <w:t xml:space="preserve">. </w:t>
+          <w:color w:val="auto"/>
+          <w:sz w:val="20"/>
+          <w:szCs w:val="20"/>
+          <w:u w:val="none"/>
+        </w:rPr>
+        <w:t xml:space="preserve"> and my GitHub account</w:t>
+      </w:r>
+      <w:r>
+        <w:rPr>
+          <w:rStyle w:val="Hyperlink"/>
+          <w:rFonts w:ascii="Times New Roman" w:eastAsia="Calibri" w:hAnsi="Times New Roman" w:cs="Times New Roman"/>
+          <w:bCs/>
+          <w:color w:val="auto"/>
+          <w:sz w:val="20"/>
+          <w:szCs w:val="20"/>
+          <w:u w:val="none"/>
+        </w:rPr>
+        <w:t xml:space="preserve"> (link on top of the page)</w:t>
+      </w:r>
+      <w:r>
+        <w:rPr>
+          <w:rStyle w:val="Hyperlink"/>
+          <w:rFonts w:ascii="Times New Roman" w:eastAsia="Calibri" w:hAnsi="Times New Roman" w:cs="Times New Roman"/>
+          <w:bCs/>
+          <w:color w:val="auto"/>
+          <w:sz w:val="20"/>
+          <w:szCs w:val="20"/>
+          <w:u w:val="none"/>
+        </w:rPr>
+        <w:t>.</w:t>
+      </w:r>
+      <w:r>
+        <w:rPr>
+          <w:rStyle w:val="Hyperlink"/>
+          <w:rFonts w:ascii="Times New Roman" w:eastAsia="Calibri" w:hAnsi="Times New Roman" w:cs="Times New Roman"/>
+          <w:bCs/>
+          <w:color w:val="auto"/>
+          <w:sz w:val="20"/>
+          <w:szCs w:val="20"/>
+        </w:rPr>
+        <w:t xml:space="preserve"> </w:t>
       </w:r>
     </w:p>
     <w:p>
       <w:pPr>
         <w:spacing w:line="276" w:lineRule="auto"/>
         <w:rPr>
-          <w:rFonts w:ascii="Times New Roman" w:eastAsia="Calibri" w:hAnsi="Times New Roman" w:cs="Times New Roman"/>
-          <w:bCs/>
-          <w:color w:val="000000" w:themeColor="text1"/>
-          <w:sz w:val="20"/>
-          <w:szCs w:val="20"/>
-        </w:rPr>
-      </w:pPr>
-      <w:r>
-        <w:rPr>
-          <w:rFonts w:ascii="Times New Roman" w:hAnsi="Times New Roman" w:cs="Times New Roman"/>
-          <w:sz w:val="20"/>
-          <w:szCs w:val="20"/>
-        </w:rPr>
-        <w:t xml:space="preserve">My primary focus is on </w:t>
+          <w:rFonts w:ascii="Times New Roman" w:hAnsi="Times New Roman" w:cs="Times New Roman"/>
+          <w:sz w:val="20"/>
+          <w:szCs w:val="20"/>
+        </w:rPr>
+      </w:pPr>
+      <w:r>
+        <w:rPr>
+          <w:rFonts w:ascii="Times New Roman" w:hAnsi="Times New Roman" w:cs="Times New Roman"/>
+          <w:sz w:val="20"/>
+          <w:szCs w:val="20"/>
+        </w:rPr>
+        <w:t xml:space="preserve">My primary </w:t>
+      </w:r>
+      <w:r>
+        <w:rPr>
+          <w:rFonts w:ascii="Times New Roman" w:hAnsi="Times New Roman" w:cs="Times New Roman"/>
+          <w:sz w:val="20"/>
+          <w:szCs w:val="20"/>
+        </w:rPr>
+        <w:t xml:space="preserve">focus </w:t>
+      </w:r>
+      <w:r>
+        <w:rPr>
+          <w:rFonts w:ascii="Times New Roman" w:hAnsi="Times New Roman" w:cs="Times New Roman"/>
+          <w:sz w:val="20"/>
+          <w:szCs w:val="20"/>
+        </w:rPr>
+        <w:t>is</w:t>
+      </w:r>
+      <w:r>
+        <w:rPr>
+          <w:rFonts w:ascii="Times New Roman" w:hAnsi="Times New Roman" w:cs="Times New Roman"/>
+          <w:sz w:val="20"/>
+          <w:szCs w:val="20"/>
+        </w:rPr>
+        <w:t xml:space="preserve"> </w:t>
       </w:r>
       <w:r>
         <w:rPr>
@@ -747,7 +748,31 @@
           <w:sz w:val="20"/>
           <w:szCs w:val="20"/>
         </w:rPr>
-        <w:t>with an experience</w:t>
+        <w:t>and</w:t>
+      </w:r>
+      <w:r>
+        <w:rPr>
+          <w:rFonts w:ascii="Times New Roman" w:hAnsi="Times New Roman" w:cs="Times New Roman"/>
+          <w:sz w:val="20"/>
+          <w:szCs w:val="20"/>
+        </w:rPr>
+        <w:t xml:space="preserve"> I am also</w:t>
+      </w:r>
+      <w:r>
+        <w:rPr>
+          <w:rFonts w:ascii="Times New Roman" w:hAnsi="Times New Roman" w:cs="Times New Roman"/>
+          <w:sz w:val="20"/>
+          <w:szCs w:val="20"/>
+        </w:rPr>
+        <w:t xml:space="preserve"> experience</w:t>
+      </w:r>
+      <w:r>
+        <w:rPr>
+          <w:rFonts w:ascii="Times New Roman" w:hAnsi="Times New Roman" w:cs="Times New Roman"/>
+          <w:sz w:val="20"/>
+          <w:szCs w:val="20"/>
+        </w:rPr>
+        <w:t>d</w:t>
       </w:r>
       <w:r>
         <w:rPr>
@@ -795,7 +820,31 @@
           <w:sz w:val="20"/>
           <w:szCs w:val="20"/>
         </w:rPr>
-        <w:t>– building APIs</w:t>
+        <w:t xml:space="preserve">– building </w:t>
+      </w:r>
+      <w:r>
+        <w:rPr>
+          <w:rFonts w:ascii="Times New Roman" w:hAnsi="Times New Roman" w:cs="Times New Roman"/>
+          <w:sz w:val="20"/>
+          <w:szCs w:val="20"/>
+        </w:rPr>
+        <w:t xml:space="preserve">my own </w:t>
+      </w:r>
+      <w:r>
+        <w:rPr>
+          <w:rFonts w:ascii="Times New Roman" w:hAnsi="Times New Roman" w:cs="Times New Roman"/>
+          <w:sz w:val="20"/>
+          <w:szCs w:val="20"/>
+        </w:rPr>
+        <w:t xml:space="preserve">RESTful </w:t>
+      </w:r>
+      <w:r>
+        <w:rPr>
+          <w:rFonts w:ascii="Times New Roman" w:hAnsi="Times New Roman" w:cs="Times New Roman"/>
+          <w:sz w:val="20"/>
+          <w:szCs w:val="20"/>
+        </w:rPr>
+        <w:t>APIs</w:t>
       </w:r>
       <w:r>
         <w:rPr>
@@ -811,138 +860,77 @@
           <w:sz w:val="20"/>
           <w:szCs w:val="20"/>
         </w:rPr>
+        <w:t xml:space="preserve"> </w:t>
+      </w:r>
+      <w:r>
+        <w:rPr>
+          <w:rFonts w:ascii="Times New Roman" w:hAnsi="Times New Roman" w:cs="Times New Roman"/>
+          <w:sz w:val="20"/>
+          <w:szCs w:val="20"/>
+        </w:rPr>
+        <w:t>for</w:t>
+      </w:r>
+      <w:r>
+        <w:rPr>
+          <w:rFonts w:ascii="Times New Roman" w:hAnsi="Times New Roman" w:cs="Times New Roman"/>
+          <w:sz w:val="20"/>
+          <w:szCs w:val="20"/>
+        </w:rPr>
+        <w:t xml:space="preserve"> full stack applications</w:t>
+      </w:r>
+      <w:r>
+        <w:rPr>
+          <w:rFonts w:ascii="Times New Roman" w:hAnsi="Times New Roman" w:cs="Times New Roman"/>
+          <w:sz w:val="20"/>
+          <w:szCs w:val="20"/>
+        </w:rPr>
         <w:t xml:space="preserve">. </w:t>
-      </w:r>
-      <w:r>
-        <w:rPr>
-          <w:rFonts w:ascii="Times New Roman" w:hAnsi="Times New Roman" w:cs="Times New Roman"/>
-          <w:sz w:val="20"/>
-          <w:szCs w:val="20"/>
-        </w:rPr>
-        <w:t>My knowledge also includes</w:t>
-      </w:r>
-      <w:r>
-        <w:rPr>
-          <w:rFonts w:ascii="Times New Roman" w:eastAsia="Calibri" w:hAnsi="Times New Roman" w:cs="Times New Roman"/>
-          <w:bCs/>
-          <w:color w:val="000000" w:themeColor="text1"/>
-          <w:sz w:val="20"/>
-          <w:szCs w:val="20"/>
-        </w:rPr>
-        <w:t xml:space="preserve"> </w:t>
-      </w:r>
-      <w:r>
-        <w:rPr>
-          <w:rFonts w:ascii="Times New Roman" w:eastAsia="Calibri" w:hAnsi="Times New Roman" w:cs="Times New Roman"/>
-          <w:bCs/>
-          <w:color w:val="000000" w:themeColor="text1"/>
-          <w:sz w:val="20"/>
-          <w:szCs w:val="20"/>
-        </w:rPr>
-        <w:t xml:space="preserve">an </w:t>
-      </w:r>
-      <w:r>
-        <w:rPr>
-          <w:rFonts w:ascii="Times New Roman" w:eastAsia="Calibri" w:hAnsi="Times New Roman" w:cs="Times New Roman"/>
-          <w:bCs/>
-          <w:color w:val="000000" w:themeColor="text1"/>
-          <w:sz w:val="20"/>
-          <w:szCs w:val="20"/>
-        </w:rPr>
-        <w:t>understanding of commercial development teams, development life cycles and Agile practices.</w:t>
       </w:r>
     </w:p>
     <w:p>
       <w:pPr>
         <w:spacing w:line="276" w:lineRule="auto"/>
         <w:rPr>
-          <w:rFonts w:ascii="Times New Roman" w:eastAsia="Calibri" w:hAnsi="Times New Roman" w:cs="Times New Roman"/>
-          <w:bCs/>
-          <w:color w:val="000000" w:themeColor="text1"/>
-          <w:sz w:val="20"/>
-          <w:szCs w:val="20"/>
-        </w:rPr>
-      </w:pPr>
-      <w:r>
-        <w:rPr>
-          <w:rFonts w:ascii="Times New Roman" w:hAnsi="Times New Roman" w:cs="Times New Roman"/>
-          <w:sz w:val="20"/>
-          <w:szCs w:val="20"/>
-        </w:rPr>
-        <w:t xml:space="preserve">I am </w:t>
-      </w:r>
-      <w:r>
-        <w:rPr>
-          <w:rFonts w:ascii="Times New Roman" w:hAnsi="Times New Roman" w:cs="Times New Roman"/>
-          <w:sz w:val="20"/>
-          <w:szCs w:val="20"/>
-        </w:rPr>
-        <w:t xml:space="preserve">currently working for Positive Touch Ltd (local dog training company) as a freelancer. I am </w:t>
-      </w:r>
-      <w:r>
-        <w:rPr>
-          <w:rFonts w:ascii="Times New Roman" w:hAnsi="Times New Roman" w:cs="Times New Roman"/>
-          <w:sz w:val="20"/>
-          <w:szCs w:val="20"/>
-        </w:rPr>
-        <w:t xml:space="preserve">looking to join a great company where I can bring value, be challenged, and grow as a developer. </w:t>
-      </w:r>
-      <w:r>
-        <w:rPr>
-          <w:rFonts w:ascii="Times New Roman" w:hAnsi="Times New Roman" w:cs="Times New Roman"/>
-          <w:sz w:val="20"/>
-          <w:szCs w:val="20"/>
-        </w:rPr>
-        <w:t xml:space="preserve">I can </w:t>
-      </w:r>
-      <w:r>
-        <w:rPr>
-          <w:rFonts w:ascii="Times New Roman" w:hAnsi="Times New Roman" w:cs="Times New Roman"/>
-          <w:sz w:val="20"/>
-          <w:szCs w:val="20"/>
-        </w:rPr>
-        <w:t xml:space="preserve">also </w:t>
-      </w:r>
-      <w:r>
-        <w:rPr>
-          <w:rFonts w:ascii="Times New Roman" w:hAnsi="Times New Roman" w:cs="Times New Roman"/>
-          <w:sz w:val="20"/>
-          <w:szCs w:val="20"/>
-        </w:rPr>
-        <w:t>bring a wealth of beneficial industry knowledge and soft skills to a new role,</w:t>
-      </w:r>
-      <w:r>
-        <w:rPr>
-          <w:rFonts w:ascii="Times New Roman" w:hAnsi="Times New Roman" w:cs="Times New Roman"/>
-          <w:sz w:val="20"/>
-          <w:szCs w:val="20"/>
-        </w:rPr>
-        <w:t xml:space="preserve"> includ</w:t>
-      </w:r>
-      <w:r>
-        <w:rPr>
-          <w:rFonts w:ascii="Times New Roman" w:hAnsi="Times New Roman" w:cs="Times New Roman"/>
-          <w:sz w:val="20"/>
-          <w:szCs w:val="20"/>
-        </w:rPr>
-        <w:t>ing</w:t>
-      </w:r>
-      <w:r>
-        <w:rPr>
-          <w:rFonts w:ascii="Times New Roman" w:hAnsi="Times New Roman" w:cs="Times New Roman"/>
-          <w:sz w:val="20"/>
-          <w:szCs w:val="20"/>
-        </w:rPr>
-        <w:t xml:space="preserve"> client facing interactions and stakeholder management</w:t>
-      </w:r>
-      <w:r>
-        <w:rPr>
-          <w:rFonts w:ascii="Times New Roman" w:hAnsi="Times New Roman" w:cs="Times New Roman"/>
-          <w:sz w:val="20"/>
-          <w:szCs w:val="20"/>
-        </w:rPr>
-        <w:t>.</w:t>
-      </w:r>
+          <w:rFonts w:ascii="Times New Roman" w:hAnsi="Times New Roman" w:cs="Times New Roman"/>
+          <w:sz w:val="20"/>
+          <w:szCs w:val="20"/>
+        </w:rPr>
+      </w:pPr>
+      <w:r>
+        <w:rPr>
+          <w:rFonts w:ascii="Times New Roman" w:hAnsi="Times New Roman" w:cs="Times New Roman"/>
+          <w:sz w:val="20"/>
+          <w:szCs w:val="20"/>
+        </w:rPr>
+        <w:t xml:space="preserve">My </w:t>
+      </w:r>
+      <w:r>
+        <w:rPr>
+          <w:rFonts w:ascii="Times New Roman" w:hAnsi="Times New Roman" w:cs="Times New Roman"/>
+          <w:sz w:val="20"/>
+          <w:szCs w:val="20"/>
+        </w:rPr>
+        <w:t>latest</w:t>
+      </w:r>
+      <w:r>
+        <w:rPr>
+          <w:rFonts w:ascii="Times New Roman" w:hAnsi="Times New Roman" w:cs="Times New Roman"/>
+          <w:sz w:val="20"/>
+          <w:szCs w:val="20"/>
+        </w:rPr>
+        <w:t xml:space="preserve"> project </w:t>
+      </w:r>
+      <w:hyperlink r:id="rId15" w:history="1">
+        <w:r>
+          <w:rPr>
+            <w:rStyle w:val="Hyperlink"/>
+            <w:rFonts w:ascii="Times New Roman" w:hAnsi="Times New Roman" w:cs="Times New Roman"/>
+            <w:sz w:val="20"/>
+            <w:szCs w:val="20"/>
+          </w:rPr>
+          <w:t>Flow Tracker</w:t>
+        </w:r>
+      </w:hyperlink>
       <w:r>
         <w:rPr>
           <w:rFonts w:ascii="Times New Roman" w:hAnsi="Times New Roman" w:cs="Times New Roman"/>
@@ -950,10 +938,253 @@
           <w:szCs w:val="20"/>
         </w:rPr>
         <w:t xml:space="preserve"> </w:t>
+      </w:r>
+      <w:r>
+        <w:rPr>
+          <w:rFonts w:ascii="Times New Roman" w:hAnsi="Times New Roman" w:cs="Times New Roman"/>
+          <w:sz w:val="20"/>
+          <w:szCs w:val="20"/>
+        </w:rPr>
+        <w:t xml:space="preserve">is </w:t>
+      </w:r>
+      <w:r>
+        <w:rPr>
+          <w:rFonts w:ascii="Times New Roman" w:hAnsi="Times New Roman" w:cs="Times New Roman"/>
+          <w:sz w:val="20"/>
+          <w:szCs w:val="20"/>
+        </w:rPr>
+        <w:t xml:space="preserve">a </w:t>
+      </w:r>
+      <w:r>
+        <w:rPr>
+          <w:rFonts w:ascii="Times New Roman" w:hAnsi="Times New Roman" w:cs="Times New Roman"/>
+          <w:sz w:val="20"/>
+          <w:szCs w:val="20"/>
+        </w:rPr>
+        <w:t xml:space="preserve">software </w:t>
+      </w:r>
+      <w:r>
+        <w:rPr>
+          <w:rFonts w:ascii="Times New Roman" w:hAnsi="Times New Roman" w:cs="Times New Roman"/>
+          <w:sz w:val="20"/>
+          <w:szCs w:val="20"/>
+        </w:rPr>
+        <w:t xml:space="preserve">similar to </w:t>
+      </w:r>
+      <w:r>
+        <w:rPr>
+          <w:rFonts w:ascii="Times New Roman" w:hAnsi="Times New Roman" w:cs="Times New Roman"/>
+          <w:sz w:val="20"/>
+          <w:szCs w:val="20"/>
+        </w:rPr>
+        <w:t>what Jira does</w:t>
+      </w:r>
+      <w:r>
+        <w:rPr>
+          <w:rFonts w:ascii="Times New Roman" w:hAnsi="Times New Roman" w:cs="Times New Roman"/>
+          <w:sz w:val="20"/>
+          <w:szCs w:val="20"/>
+        </w:rPr>
+        <w:t xml:space="preserve">, </w:t>
+      </w:r>
+      <w:r>
+        <w:rPr>
+          <w:rFonts w:ascii="Times New Roman" w:hAnsi="Times New Roman" w:cs="Times New Roman"/>
+          <w:sz w:val="20"/>
+          <w:szCs w:val="20"/>
+        </w:rPr>
+        <w:t>built using React, Redux, Node</w:t>
+      </w:r>
+      <w:r>
+        <w:rPr>
+          <w:rFonts w:ascii="Times New Roman" w:hAnsi="Times New Roman" w:cs="Times New Roman"/>
+          <w:sz w:val="20"/>
+          <w:szCs w:val="20"/>
+        </w:rPr>
+        <w:t xml:space="preserve">.js </w:t>
+      </w:r>
+      <w:r>
+        <w:rPr>
+          <w:rFonts w:ascii="Times New Roman" w:hAnsi="Times New Roman" w:cs="Times New Roman"/>
+          <w:sz w:val="20"/>
+          <w:szCs w:val="20"/>
+        </w:rPr>
+        <w:t>and PostgreSQL.</w:t>
+      </w:r>
+      <w:r>
+        <w:rPr>
+          <w:rFonts w:ascii="Times New Roman" w:hAnsi="Times New Roman" w:cs="Times New Roman"/>
+          <w:sz w:val="20"/>
+          <w:szCs w:val="20"/>
+        </w:rPr>
+        <w:t xml:space="preserve"> </w:t>
+      </w:r>
+      <w:r>
+        <w:rPr>
+          <w:rFonts w:ascii="Times New Roman" w:hAnsi="Times New Roman" w:cs="Times New Roman"/>
+          <w:sz w:val="20"/>
+          <w:szCs w:val="20"/>
+        </w:rPr>
+        <w:t>Please follow the link and consult the R</w:t>
+      </w:r>
+      <w:r>
+        <w:rPr>
+          <w:rFonts w:ascii="Times New Roman" w:hAnsi="Times New Roman" w:cs="Times New Roman"/>
+          <w:sz w:val="20"/>
+          <w:szCs w:val="20"/>
+        </w:rPr>
+        <w:t xml:space="preserve">eadMe </w:t>
+      </w:r>
+      <w:r>
+        <w:rPr>
+          <w:rFonts w:ascii="Times New Roman" w:hAnsi="Times New Roman" w:cs="Times New Roman"/>
+          <w:sz w:val="20"/>
+          <w:szCs w:val="20"/>
+        </w:rPr>
+        <w:t xml:space="preserve">for more information. </w:t>
       </w:r>
     </w:p>
     <w:p>
       <w:pPr>
+        <w:spacing w:line="276" w:lineRule="auto"/>
+        <w:rPr>
+          <w:rFonts w:ascii="Times New Roman" w:hAnsi="Times New Roman" w:cs="Times New Roman"/>
+          <w:sz w:val="20"/>
+          <w:szCs w:val="20"/>
+        </w:rPr>
+      </w:pPr>
+      <w:r>
+        <w:rPr>
+          <w:rFonts w:ascii="Times New Roman" w:hAnsi="Times New Roman" w:cs="Times New Roman"/>
+          <w:sz w:val="20"/>
+          <w:szCs w:val="20"/>
+        </w:rPr>
+        <w:t xml:space="preserve">I am </w:t>
+      </w:r>
+      <w:r>
+        <w:rPr>
+          <w:rFonts w:ascii="Times New Roman" w:hAnsi="Times New Roman" w:cs="Times New Roman"/>
+          <w:sz w:val="20"/>
+          <w:szCs w:val="20"/>
+        </w:rPr>
+        <w:t>currently working for Positive Touch Ltd (local dog training company) as a freelancer</w:t>
+      </w:r>
+      <w:r>
+        <w:rPr>
+          <w:rFonts w:ascii="Times New Roman" w:hAnsi="Times New Roman" w:cs="Times New Roman"/>
+          <w:sz w:val="20"/>
+          <w:szCs w:val="20"/>
+        </w:rPr>
+        <w:t xml:space="preserve">. </w:t>
+      </w:r>
+      <w:r>
+        <w:rPr>
+          <w:rFonts w:ascii="Times New Roman" w:hAnsi="Times New Roman" w:cs="Times New Roman"/>
+          <w:sz w:val="20"/>
+          <w:szCs w:val="20"/>
+        </w:rPr>
+        <w:t>I</w:t>
+      </w:r>
+      <w:r>
+        <w:rPr>
+          <w:rFonts w:ascii="Times New Roman" w:hAnsi="Times New Roman" w:cs="Times New Roman"/>
+          <w:sz w:val="20"/>
+          <w:szCs w:val="20"/>
+        </w:rPr>
+        <w:t xml:space="preserve"> </w:t>
+      </w:r>
+      <w:r>
+        <w:rPr>
+          <w:rFonts w:ascii="Times New Roman" w:hAnsi="Times New Roman" w:cs="Times New Roman"/>
+          <w:sz w:val="20"/>
+          <w:szCs w:val="20"/>
+        </w:rPr>
+        <w:t xml:space="preserve">am looking to join a great company on a </w:t>
+      </w:r>
+      <w:r>
+        <w:rPr>
+          <w:rFonts w:ascii="Times New Roman" w:hAnsi="Times New Roman" w:cs="Times New Roman"/>
+          <w:sz w:val="20"/>
+          <w:szCs w:val="20"/>
+        </w:rPr>
+        <w:t>full-time</w:t>
+      </w:r>
+      <w:r>
+        <w:rPr>
+          <w:rFonts w:ascii="Times New Roman" w:hAnsi="Times New Roman" w:cs="Times New Roman"/>
+          <w:sz w:val="20"/>
+          <w:szCs w:val="20"/>
+        </w:rPr>
+        <w:t xml:space="preserve"> basis, where I</w:t>
+      </w:r>
+      <w:r>
+        <w:rPr>
+          <w:rFonts w:ascii="Times New Roman" w:hAnsi="Times New Roman" w:cs="Times New Roman"/>
+          <w:sz w:val="20"/>
+          <w:szCs w:val="20"/>
+        </w:rPr>
+        <w:t xml:space="preserve"> </w:t>
+      </w:r>
+      <w:r>
+        <w:rPr>
+          <w:rFonts w:ascii="Times New Roman" w:hAnsi="Times New Roman" w:cs="Times New Roman"/>
+          <w:sz w:val="20"/>
+          <w:szCs w:val="20"/>
+        </w:rPr>
+        <w:t xml:space="preserve">can bring value, be challenged, </w:t>
+      </w:r>
+      <w:r>
+        <w:rPr>
+          <w:rFonts w:ascii="Times New Roman" w:hAnsi="Times New Roman" w:cs="Times New Roman"/>
+          <w:sz w:val="20"/>
+          <w:szCs w:val="20"/>
+        </w:rPr>
+        <w:t xml:space="preserve">learn </w:t>
+      </w:r>
+      <w:r>
+        <w:rPr>
+          <w:rFonts w:ascii="Times New Roman" w:hAnsi="Times New Roman" w:cs="Times New Roman"/>
+          <w:sz w:val="20"/>
+          <w:szCs w:val="20"/>
+        </w:rPr>
+        <w:t xml:space="preserve">more </w:t>
+      </w:r>
+      <w:r>
+        <w:rPr>
+          <w:rFonts w:ascii="Times New Roman" w:hAnsi="Times New Roman" w:cs="Times New Roman"/>
+          <w:sz w:val="20"/>
+          <w:szCs w:val="20"/>
+        </w:rPr>
+        <w:t>and</w:t>
+      </w:r>
+      <w:r>
+        <w:rPr>
+          <w:rFonts w:ascii="Times New Roman" w:hAnsi="Times New Roman" w:cs="Times New Roman"/>
+          <w:sz w:val="20"/>
+          <w:szCs w:val="20"/>
+        </w:rPr>
+        <w:t xml:space="preserve"> grow as a developer</w:t>
+      </w:r>
+      <w:r>
+        <w:rPr>
+          <w:rFonts w:ascii="Times New Roman" w:hAnsi="Times New Roman" w:cs="Times New Roman"/>
+          <w:sz w:val="20"/>
+          <w:szCs w:val="20"/>
+        </w:rPr>
+        <w:t xml:space="preserve"> within the business</w:t>
+      </w:r>
+      <w:r>
+        <w:rPr>
+          <w:rFonts w:ascii="Times New Roman" w:hAnsi="Times New Roman" w:cs="Times New Roman"/>
+          <w:sz w:val="20"/>
+          <w:szCs w:val="20"/>
+        </w:rPr>
+        <w:t xml:space="preserve">. </w:t>
+      </w:r>
+    </w:p>
+    <w:p>
+      <w:pPr>
+        <w:spacing w:line="276" w:lineRule="auto"/>
         <w:rPr>
           <w:rFonts w:ascii="Times New Roman" w:eastAsia="Calibri" w:hAnsi="Times New Roman" w:cs="Times New Roman"/>
           <w:b/>
@@ -1071,7 +1302,7 @@
           <w:sz w:val="20"/>
           <w:szCs w:val="20"/>
         </w:rPr>
-        <w:t xml:space="preserve">React &amp; Redux, JavaScript (ES5/6 and above), </w:t>
+        <w:t>React &amp; Redux, JavaScript (ES5</w:t>
       </w:r>
       <w:r>
         <w:rPr>
@@ -1080,7 +1311,61 @@
           <w:sz w:val="20"/>
           <w:szCs w:val="20"/>
         </w:rPr>
-        <w:t xml:space="preserve">HTML, CSS, </w:t>
+        <w:t>, ES</w:t>
+      </w:r>
+      <w:r>
+        <w:rPr>
+          <w:rFonts w:ascii="Times New Roman" w:eastAsia="Calibri" w:hAnsi="Times New Roman" w:cs="Times New Roman"/>
+          <w:bCs/>
+          <w:sz w:val="20"/>
+          <w:szCs w:val="20"/>
+        </w:rPr>
+        <w:t xml:space="preserve">6 and above), </w:t>
+      </w:r>
+      <w:r>
+        <w:rPr>
+          <w:rFonts w:ascii="Times New Roman" w:eastAsia="Calibri" w:hAnsi="Times New Roman" w:cs="Times New Roman"/>
+          <w:bCs/>
+          <w:sz w:val="20"/>
+          <w:szCs w:val="20"/>
+        </w:rPr>
+        <w:t>HTML5</w:t>
+      </w:r>
+      <w:r>
+        <w:rPr>
+          <w:rFonts w:ascii="Times New Roman" w:eastAsia="Calibri" w:hAnsi="Times New Roman" w:cs="Times New Roman"/>
+          <w:bCs/>
+          <w:sz w:val="20"/>
+          <w:szCs w:val="20"/>
+        </w:rPr>
+        <w:t xml:space="preserve">, </w:t>
+      </w:r>
+      <w:r>
+        <w:rPr>
+          <w:rFonts w:ascii="Times New Roman" w:eastAsia="Calibri" w:hAnsi="Times New Roman" w:cs="Times New Roman"/>
+          <w:bCs/>
+          <w:sz w:val="20"/>
+          <w:szCs w:val="20"/>
+        </w:rPr>
+        <w:t>CSS</w:t>
+      </w:r>
+      <w:r>
+        <w:rPr>
+          <w:rFonts w:ascii="Times New Roman" w:eastAsia="Calibri" w:hAnsi="Times New Roman" w:cs="Times New Roman"/>
+          <w:bCs/>
+          <w:sz w:val="20"/>
+          <w:szCs w:val="20"/>
+        </w:rPr>
+        <w:t>3</w:t>
+      </w:r>
+      <w:r>
+        <w:rPr>
+          <w:rFonts w:ascii="Times New Roman" w:eastAsia="Calibri" w:hAnsi="Times New Roman" w:cs="Times New Roman"/>
+          <w:bCs/>
+          <w:sz w:val="20"/>
+          <w:szCs w:val="20"/>
+        </w:rPr>
+        <w:t xml:space="preserve">, </w:t>
       </w:r>
       <w:r>
         <w:rPr>
@@ -1163,12 +1448,9 @@
           <w:szCs w:val="20"/>
           <w:shd w:val="clear" w:color="auto" w:fill="FFFFFF"/>
         </w:rPr>
-        <w:t>Node.js, Express.js, PostgreSQL, Firebase, RESTful APIs</w:t>
-      </w:r>
-    </w:p>
-    <w:p>
-      <w:pPr>
-        <w:spacing w:after="0" w:line="360" w:lineRule="auto"/>
+        <w:t xml:space="preserve">Node.js, Express.js, </w:t>
+      </w:r>
+      <w:r>
         <w:rPr>
           <w:rStyle w:val="Strong"/>
           <w:rFonts w:ascii="Times New Roman" w:hAnsi="Times New Roman" w:cs="Times New Roman"/>
@@ -1179,17 +1461,7 @@
           <w:szCs w:val="20"/>
           <w:shd w:val="clear" w:color="auto" w:fill="FFFFFF"/>
         </w:rPr>
-      </w:pPr>
-      <w:r>
-        <w:rPr>
-          <w:rStyle w:val="Strong"/>
-          <w:rFonts w:ascii="Times New Roman" w:hAnsi="Times New Roman" w:cs="Times New Roman"/>
-          <w:color w:val="29303B"/>
-          <w:sz w:val="20"/>
-          <w:szCs w:val="20"/>
-          <w:shd w:val="clear" w:color="auto" w:fill="FFFFFF"/>
-        </w:rPr>
-        <w:t>Environment</w:t>
+        <w:t xml:space="preserve">Sequelize, Socket.IO, </w:t>
       </w:r>
       <w:r>
         <w:rPr>
@@ -1202,7 +1474,7 @@
           <w:szCs w:val="20"/>
           <w:shd w:val="clear" w:color="auto" w:fill="FFFFFF"/>
         </w:rPr>
-        <w:t xml:space="preserve">: NPM, Webpack, Git &amp; GitHub, Cygwin </w:t>
+        <w:t>PostgreSQL, Firebase, REST</w:t>
       </w:r>
       <w:r>
         <w:rPr>
@@ -1215,7 +1487,7 @@
           <w:szCs w:val="20"/>
           <w:shd w:val="clear" w:color="auto" w:fill="FFFFFF"/>
         </w:rPr>
-        <w:t>&amp;</w:t>
+        <w:t xml:space="preserve"> </w:t>
       </w:r>
       <w:r>
         <w:rPr>
@@ -1228,7 +1500,7 @@
           <w:szCs w:val="20"/>
           <w:shd w:val="clear" w:color="auto" w:fill="FFFFFF"/>
         </w:rPr>
-        <w:t xml:space="preserve"> Fish shell</w:t>
+        <w:t>APIs</w:t>
       </w:r>
     </w:p>
     <w:p>
@@ -1254,7 +1526,7 @@
           <w:szCs w:val="20"/>
           <w:shd w:val="clear" w:color="auto" w:fill="FFFFFF"/>
         </w:rPr>
-        <w:t>Deployment</w:t>
+        <w:t>Environment</w:t>
       </w:r>
       <w:r>
         <w:rPr>
@@ -1267,12 +1539,9 @@
           <w:szCs w:val="20"/>
           <w:shd w:val="clear" w:color="auto" w:fill="FFFFFF"/>
         </w:rPr>
-        <w:t>: Heroku, Firebase, Netlify</w:t>
-      </w:r>
-    </w:p>
-    <w:p>
-      <w:pPr>
-        <w:spacing w:after="0" w:line="360" w:lineRule="auto"/>
+        <w:t xml:space="preserve">: NPM, Webpack, Git &amp; GitHub, Cygwin </w:t>
+      </w:r>
+      <w:r>
         <w:rPr>
           <w:rStyle w:val="Strong"/>
           <w:rFonts w:ascii="Times New Roman" w:hAnsi="Times New Roman" w:cs="Times New Roman"/>
@@ -1283,17 +1552,7 @@
           <w:szCs w:val="20"/>
           <w:shd w:val="clear" w:color="auto" w:fill="FFFFFF"/>
         </w:rPr>
-      </w:pPr>
-      <w:r>
-        <w:rPr>
-          <w:rStyle w:val="Strong"/>
-          <w:rFonts w:ascii="Times New Roman" w:hAnsi="Times New Roman" w:cs="Times New Roman"/>
-          <w:color w:val="29303B"/>
-          <w:sz w:val="20"/>
-          <w:szCs w:val="20"/>
-          <w:shd w:val="clear" w:color="auto" w:fill="FFFFFF"/>
-        </w:rPr>
-        <w:t>Testing</w:t>
+        <w:t>&amp;</w:t>
       </w:r>
       <w:r>
         <w:rPr>
@@ -1306,7 +1565,111 @@
           <w:szCs w:val="20"/>
           <w:shd w:val="clear" w:color="auto" w:fill="FFFFFF"/>
         </w:rPr>
-        <w:t>: Postman, Enzyme</w:t>
+        <w:t xml:space="preserve"> Fish shell</w:t>
+      </w:r>
+    </w:p>
+    <w:p>
+      <w:pPr>
+        <w:spacing w:after="0" w:line="360" w:lineRule="auto"/>
+        <w:rPr>
+          <w:rStyle w:val="Strong"/>
+          <w:rFonts w:ascii="Times New Roman" w:hAnsi="Times New Roman" w:cs="Times New Roman"/>
+          <w:b w:val="0"/>
+          <w:bCs w:val="0"/>
+          <w:color w:val="29303B"/>
+          <w:sz w:val="20"/>
+          <w:szCs w:val="20"/>
+          <w:shd w:val="clear" w:color="auto" w:fill="FFFFFF"/>
+        </w:rPr>
+      </w:pPr>
+      <w:r>
+        <w:rPr>
+          <w:rStyle w:val="Strong"/>
+          <w:rFonts w:ascii="Times New Roman" w:hAnsi="Times New Roman" w:cs="Times New Roman"/>
+          <w:color w:val="29303B"/>
+          <w:sz w:val="20"/>
+          <w:szCs w:val="20"/>
+          <w:shd w:val="clear" w:color="auto" w:fill="FFFFFF"/>
+        </w:rPr>
+        <w:t>Deployment</w:t>
+      </w:r>
+      <w:r>
+        <w:rPr>
+          <w:rStyle w:val="Strong"/>
+          <w:rFonts w:ascii="Times New Roman" w:hAnsi="Times New Roman" w:cs="Times New Roman"/>
+          <w:b w:val="0"/>
+          <w:bCs w:val="0"/>
+          <w:color w:val="29303B"/>
+          <w:sz w:val="20"/>
+          <w:szCs w:val="20"/>
+          <w:shd w:val="clear" w:color="auto" w:fill="FFFFFF"/>
+        </w:rPr>
+        <w:t>: Heroku, Firebase, Netlify</w:t>
+      </w:r>
+    </w:p>
+    <w:p>
+      <w:pPr>
+        <w:spacing w:after="0" w:line="360" w:lineRule="auto"/>
+        <w:rPr>
+          <w:rStyle w:val="Strong"/>
+          <w:rFonts w:ascii="Times New Roman" w:hAnsi="Times New Roman" w:cs="Times New Roman"/>
+          <w:b w:val="0"/>
+          <w:bCs w:val="0"/>
+          <w:color w:val="29303B"/>
+          <w:sz w:val="20"/>
+          <w:szCs w:val="20"/>
+          <w:shd w:val="clear" w:color="auto" w:fill="FFFFFF"/>
+        </w:rPr>
+      </w:pPr>
+      <w:r>
+        <w:rPr>
+          <w:rStyle w:val="Strong"/>
+          <w:rFonts w:ascii="Times New Roman" w:hAnsi="Times New Roman" w:cs="Times New Roman"/>
+          <w:color w:val="29303B"/>
+          <w:sz w:val="20"/>
+          <w:szCs w:val="20"/>
+          <w:shd w:val="clear" w:color="auto" w:fill="FFFFFF"/>
+        </w:rPr>
+        <w:t>Testing</w:t>
+      </w:r>
+      <w:r>
+        <w:rPr>
+          <w:rStyle w:val="Strong"/>
+          <w:rFonts w:ascii="Times New Roman" w:hAnsi="Times New Roman" w:cs="Times New Roman"/>
+          <w:b w:val="0"/>
+          <w:bCs w:val="0"/>
+          <w:color w:val="29303B"/>
+          <w:sz w:val="20"/>
+          <w:szCs w:val="20"/>
+          <w:shd w:val="clear" w:color="auto" w:fill="FFFFFF"/>
+        </w:rPr>
+        <w:t xml:space="preserve">: Postman, </w:t>
+      </w:r>
+      <w:r>
+        <w:rPr>
+          <w:rStyle w:val="Strong"/>
+          <w:rFonts w:ascii="Times New Roman" w:hAnsi="Times New Roman" w:cs="Times New Roman"/>
+          <w:b w:val="0"/>
+          <w:bCs w:val="0"/>
+          <w:color w:val="29303B"/>
+          <w:sz w:val="20"/>
+          <w:szCs w:val="20"/>
+          <w:shd w:val="clear" w:color="auto" w:fill="FFFFFF"/>
+        </w:rPr>
+        <w:t xml:space="preserve">Jest, </w:t>
+      </w:r>
+      <w:r>
+        <w:rPr>
+          <w:rStyle w:val="Strong"/>
+          <w:rFonts w:ascii="Times New Roman" w:hAnsi="Times New Roman" w:cs="Times New Roman"/>
+          <w:b w:val="0"/>
+          <w:bCs w:val="0"/>
+          <w:color w:val="29303B"/>
+          <w:sz w:val="20"/>
+          <w:szCs w:val="20"/>
+          <w:shd w:val="clear" w:color="auto" w:fill="FFFFFF"/>
+        </w:rPr>
+        <w:t>Enzyme</w:t>
       </w:r>
     </w:p>
     <w:p>
@@ -1387,7 +1750,7 @@
           <w:sz w:val="20"/>
           <w:szCs w:val="20"/>
         </w:rPr>
-        <w:t xml:space="preserve">CAREER HISTORY </w:t>
+        <w:t>CAREER HISTORY</w:t>
       </w:r>
     </w:p>
     <w:p>
@@ -1630,7 +1993,27 @@
           <w:sz w:val="20"/>
           <w:szCs w:val="20"/>
         </w:rPr>
-        <w:t>Consultation with the client to gather requirements and define website needs.</w:t>
+        <w:t>Consult</w:t>
+      </w:r>
+      <w:r>
+        <w:rPr>
+          <w:rFonts w:eastAsia="Calibri"/>
+          <w:bCs/>
+          <w:color w:val="000000" w:themeColor="text1"/>
+          <w:sz w:val="20"/>
+          <w:szCs w:val="20"/>
+        </w:rPr>
+        <w:t xml:space="preserve">ed </w:t>
+      </w:r>
+      <w:r>
+        <w:rPr>
+          <w:rFonts w:eastAsia="Calibri"/>
+          <w:bCs/>
+          <w:color w:val="000000" w:themeColor="text1"/>
+          <w:sz w:val="20"/>
+          <w:szCs w:val="20"/>
+        </w:rPr>
+        <w:t>with the client to gather requirements and define website needs.</w:t>
       </w:r>
     </w:p>
     <w:p>
@@ -1667,7 +2050,7 @@
           <w:sz w:val="20"/>
           <w:szCs w:val="20"/>
         </w:rPr>
-        <w:t>requirement analysis</w:t>
+        <w:t>requirement</w:t>
       </w:r>
       <w:r>
         <w:rPr>
@@ -1677,7 +2060,47 @@
           <w:sz w:val="20"/>
           <w:szCs w:val="20"/>
         </w:rPr>
-        <w:t xml:space="preserve"> to deployment. </w:t>
+        <w:t>s</w:t>
+      </w:r>
+      <w:r>
+        <w:rPr>
+          <w:rFonts w:eastAsia="Calibri"/>
+          <w:bCs/>
+          <w:color w:val="000000" w:themeColor="text1"/>
+          <w:sz w:val="20"/>
+          <w:szCs w:val="20"/>
+        </w:rPr>
+        <w:t xml:space="preserve"> analysis</w:t>
+      </w:r>
+      <w:r>
+        <w:rPr>
+          <w:rFonts w:eastAsia="Calibri"/>
+          <w:bCs/>
+          <w:color w:val="000000" w:themeColor="text1"/>
+          <w:sz w:val="20"/>
+          <w:szCs w:val="20"/>
+        </w:rPr>
+        <w:t xml:space="preserve"> to deployment</w:t>
+      </w:r>
+      <w:r>
+        <w:rPr>
+          <w:rFonts w:eastAsia="Calibri"/>
+          <w:bCs/>
+          <w:color w:val="000000" w:themeColor="text1"/>
+          <w:sz w:val="20"/>
+          <w:szCs w:val="20"/>
+        </w:rPr>
+        <w:t xml:space="preserve"> and maintenance</w:t>
+      </w:r>
+      <w:r>
+        <w:rPr>
+          <w:rFonts w:eastAsia="Calibri"/>
+          <w:bCs/>
+          <w:color w:val="000000" w:themeColor="text1"/>
+          <w:sz w:val="20"/>
+          <w:szCs w:val="20"/>
+        </w:rPr>
+        <w:t xml:space="preserve">. </w:t>
       </w:r>
     </w:p>
     <w:p>
@@ -1724,7 +2147,27 @@
           <w:sz w:val="20"/>
           <w:szCs w:val="20"/>
         </w:rPr>
-        <w:t xml:space="preserve">the UI/UX layout for the website. </w:t>
+        <w:t xml:space="preserve">the UI/UX </w:t>
+      </w:r>
+      <w:r>
+        <w:rPr>
+          <w:rFonts w:eastAsia="Calibri"/>
+          <w:bCs/>
+          <w:color w:val="000000" w:themeColor="text1"/>
+          <w:sz w:val="20"/>
+          <w:szCs w:val="20"/>
+        </w:rPr>
+        <w:t>of</w:t>
+      </w:r>
+      <w:r>
+        <w:rPr>
+          <w:rFonts w:eastAsia="Calibri"/>
+          <w:bCs/>
+          <w:color w:val="000000" w:themeColor="text1"/>
+          <w:sz w:val="20"/>
+          <w:szCs w:val="20"/>
+        </w:rPr>
+        <w:t xml:space="preserve"> the website. </w:t>
       </w:r>
     </w:p>
     <w:p>
@@ -1751,7 +2194,47 @@
           <w:sz w:val="20"/>
           <w:szCs w:val="20"/>
         </w:rPr>
-        <w:t>Implemented responsiveness for mobile and tablet displays.</w:t>
+        <w:t xml:space="preserve">Implemented </w:t>
+      </w:r>
+      <w:r>
+        <w:rPr>
+          <w:rFonts w:eastAsia="Calibri"/>
+          <w:bCs/>
+          <w:color w:val="000000" w:themeColor="text1"/>
+          <w:sz w:val="20"/>
+          <w:szCs w:val="20"/>
+        </w:rPr>
+        <w:t xml:space="preserve">full </w:t>
+      </w:r>
+      <w:r>
+        <w:rPr>
+          <w:rFonts w:eastAsia="Calibri"/>
+          <w:bCs/>
+          <w:color w:val="000000" w:themeColor="text1"/>
+          <w:sz w:val="20"/>
+          <w:szCs w:val="20"/>
+        </w:rPr>
+        <w:t xml:space="preserve">responsiveness </w:t>
+      </w:r>
+      <w:r>
+        <w:rPr>
+          <w:rFonts w:eastAsia="Calibri"/>
+          <w:bCs/>
+          <w:color w:val="000000" w:themeColor="text1"/>
+          <w:sz w:val="20"/>
+          <w:szCs w:val="20"/>
+        </w:rPr>
+        <w:t>across</w:t>
+      </w:r>
+      <w:r>
+        <w:rPr>
+          <w:rFonts w:eastAsia="Calibri"/>
+          <w:bCs/>
+          <w:color w:val="000000" w:themeColor="text1"/>
+          <w:sz w:val="20"/>
+          <w:szCs w:val="20"/>
+        </w:rPr>
+        <w:t xml:space="preserve"> mobile and tablet displays.</w:t>
       </w:r>
     </w:p>
     <w:p>
@@ -1778,7 +2261,27 @@
           <w:sz w:val="20"/>
           <w:szCs w:val="20"/>
         </w:rPr>
-        <w:t xml:space="preserve">The site is built using React and SASS, and I will build the back end with Node.js and PostgreSQL. </w:t>
+        <w:t xml:space="preserve">The site is built using React and SASS, and I will build the back end </w:t>
+      </w:r>
+      <w:r>
+        <w:rPr>
+          <w:rFonts w:eastAsia="Calibri"/>
+          <w:bCs/>
+          <w:color w:val="000000" w:themeColor="text1"/>
+          <w:sz w:val="20"/>
+          <w:szCs w:val="20"/>
+        </w:rPr>
+        <w:t>using</w:t>
+      </w:r>
+      <w:r>
+        <w:rPr>
+          <w:rFonts w:eastAsia="Calibri"/>
+          <w:bCs/>
+          <w:color w:val="000000" w:themeColor="text1"/>
+          <w:sz w:val="20"/>
+          <w:szCs w:val="20"/>
+        </w:rPr>
+        <w:t xml:space="preserve"> Node.js and PostgreSQL. </w:t>
       </w:r>
     </w:p>
     <w:p>
@@ -1805,7 +2308,7 @@
           <w:sz w:val="20"/>
           <w:szCs w:val="20"/>
         </w:rPr>
-        <w:t>The website</w:t>
+        <w:t>It is</w:t>
       </w:r>
       <w:r>
         <w:rPr>
@@ -1825,7 +2328,7 @@
           <w:sz w:val="20"/>
           <w:szCs w:val="20"/>
         </w:rPr>
-        <w:t xml:space="preserve">is </w:t>
+        <w:t xml:space="preserve">still </w:t>
       </w:r>
       <w:r>
         <w:rPr>
@@ -1835,7 +2338,7 @@
           <w:sz w:val="20"/>
           <w:szCs w:val="20"/>
         </w:rPr>
-        <w:t xml:space="preserve">still </w:t>
+        <w:t xml:space="preserve">a </w:t>
       </w:r>
       <w:r>
         <w:rPr>
@@ -1845,7 +2348,7 @@
           <w:sz w:val="20"/>
           <w:szCs w:val="20"/>
         </w:rPr>
-        <w:t xml:space="preserve">a </w:t>
+        <w:t>work in progress</w:t>
       </w:r>
       <w:r>
         <w:rPr>
@@ -1855,7 +2358,7 @@
           <w:sz w:val="20"/>
           <w:szCs w:val="20"/>
         </w:rPr>
-        <w:t>work in progress</w:t>
+        <w:t xml:space="preserve"> </w:t>
       </w:r>
       <w:r>
         <w:rPr>
@@ -1865,19 +2368,9 @@
           <w:sz w:val="20"/>
           <w:szCs w:val="20"/>
         </w:rPr>
-        <w:t xml:space="preserve"> </w:t>
-      </w:r>
-      <w:r>
-        <w:rPr>
-          <w:rFonts w:eastAsia="Calibri"/>
-          <w:bCs/>
-          <w:color w:val="000000" w:themeColor="text1"/>
-          <w:sz w:val="20"/>
-          <w:szCs w:val="20"/>
-        </w:rPr>
         <w:t xml:space="preserve">but you can see its current state here: </w:t>
       </w:r>
-      <w:hyperlink r:id="rId15" w:history="1">
+      <w:hyperlink r:id="rId16" w:history="1">
         <w:r>
           <w:rPr>
             <w:rStyle w:val="Hyperlink"/>
@@ -1902,15 +2395,122 @@
     </w:p>
     <w:p>
       <w:pPr>
-        <w:spacing w:after="0"/>
-        <w:rPr>
-          <w:rFonts w:ascii="Times New Roman" w:eastAsia="Calibri" w:hAnsi="Times New Roman" w:cs="Times New Roman"/>
-          <w:b/>
-          <w:color w:val="833C0B" w:themeColor="accent2" w:themeShade="80"/>
-          <w:sz w:val="20"/>
-          <w:szCs w:val="20"/>
-        </w:rPr>
-      </w:pPr>
+        <w:pStyle w:val="ListParagraph"/>
+        <w:numPr>
+          <w:ilvl w:val="0"/>
+          <w:numId w:val="20"/>
+        </w:numPr>
+        <w:spacing w:line="276" w:lineRule="auto"/>
+        <w:rPr>
+          <w:rFonts w:eastAsia="Calibri"/>
+          <w:bCs/>
+          <w:color w:val="000000" w:themeColor="text1"/>
+          <w:sz w:val="20"/>
+          <w:szCs w:val="20"/>
+        </w:rPr>
+      </w:pPr>
+      <w:r>
+        <w:rPr>
+          <w:rFonts w:eastAsia="Calibri"/>
+          <w:bCs/>
+          <w:color w:val="000000" w:themeColor="text1"/>
+          <w:sz w:val="20"/>
+          <w:szCs w:val="20"/>
+        </w:rPr>
+        <w:t xml:space="preserve">Due to its greater complexity and scope, </w:t>
+      </w:r>
+      <w:r>
+        <w:rPr>
+          <w:rFonts w:eastAsia="Calibri"/>
+          <w:bCs/>
+          <w:color w:val="000000" w:themeColor="text1"/>
+          <w:sz w:val="20"/>
+          <w:szCs w:val="20"/>
+        </w:rPr>
+        <w:t xml:space="preserve">my </w:t>
+      </w:r>
+      <w:hyperlink r:id="rId17" w:history="1">
+        <w:r>
+          <w:rPr>
+            <w:rStyle w:val="Hyperlink"/>
+            <w:rFonts w:eastAsia="Calibri"/>
+            <w:bCs/>
+            <w:sz w:val="20"/>
+            <w:szCs w:val="20"/>
+          </w:rPr>
+          <w:t>latest project</w:t>
+        </w:r>
+      </w:hyperlink>
+      <w:r>
+        <w:rPr>
+          <w:rFonts w:eastAsia="Calibri"/>
+          <w:bCs/>
+          <w:color w:val="000000" w:themeColor="text1"/>
+          <w:sz w:val="20"/>
+          <w:szCs w:val="20"/>
+        </w:rPr>
+        <w:t xml:space="preserve"> is a </w:t>
+      </w:r>
+      <w:r>
+        <w:rPr>
+          <w:rFonts w:eastAsia="Calibri"/>
+          <w:bCs/>
+          <w:color w:val="000000" w:themeColor="text1"/>
+          <w:sz w:val="20"/>
+          <w:szCs w:val="20"/>
+        </w:rPr>
+        <w:t xml:space="preserve">more accurate indication of </w:t>
+      </w:r>
+      <w:r>
+        <w:rPr>
+          <w:rFonts w:eastAsia="Calibri"/>
+          <w:bCs/>
+          <w:color w:val="000000" w:themeColor="text1"/>
+          <w:sz w:val="20"/>
+          <w:szCs w:val="20"/>
+        </w:rPr>
+        <w:t xml:space="preserve">my </w:t>
+      </w:r>
+      <w:r>
+        <w:rPr>
+          <w:rFonts w:eastAsia="Calibri"/>
+          <w:bCs/>
+          <w:color w:val="000000" w:themeColor="text1"/>
+          <w:sz w:val="20"/>
+          <w:szCs w:val="20"/>
+        </w:rPr>
+        <w:t>current</w:t>
+      </w:r>
+      <w:r>
+        <w:rPr>
+          <w:rFonts w:eastAsia="Calibri"/>
+          <w:bCs/>
+          <w:color w:val="000000" w:themeColor="text1"/>
+          <w:sz w:val="20"/>
+          <w:szCs w:val="20"/>
+        </w:rPr>
+        <w:t xml:space="preserve"> skills as a developer</w:t>
+      </w:r>
+      <w:r>
+        <w:rPr>
+          <w:rFonts w:eastAsia="Calibri"/>
+          <w:bCs/>
+          <w:color w:val="000000" w:themeColor="text1"/>
+          <w:sz w:val="20"/>
+          <w:szCs w:val="20"/>
+        </w:rPr>
+        <w:t xml:space="preserve"> – especially with JavaScript</w:t>
+      </w:r>
+      <w:r>
+        <w:rPr>
+          <w:rFonts w:eastAsia="Calibri"/>
+          <w:bCs/>
+          <w:color w:val="000000" w:themeColor="text1"/>
+          <w:sz w:val="20"/>
+          <w:szCs w:val="20"/>
+        </w:rPr>
+        <w:t xml:space="preserve">. </w:t>
+      </w:r>
     </w:p>
     <w:p>
       <w:pPr>
@@ -2157,18 +2757,6 @@
         </w:rPr>
         <w:t>.</w:t>
       </w:r>
-    </w:p>
-    <w:p>
-      <w:pPr>
-        <w:spacing w:after="0"/>
-        <w:rPr>
-          <w:rFonts w:ascii="Times New Roman" w:eastAsia="Calibri" w:hAnsi="Times New Roman" w:cs="Times New Roman"/>
-          <w:b/>
-          <w:color w:val="833C0B" w:themeColor="accent2" w:themeShade="80"/>
-          <w:sz w:val="20"/>
-          <w:szCs w:val="20"/>
-        </w:rPr>
-      </w:pPr>
     </w:p>
     <w:p>
       <w:pPr>
@@ -2456,7 +3044,14 @@
           <w:sz w:val="20"/>
           <w:szCs w:val="20"/>
         </w:rPr>
-        <w:t>Sourced candidates, c</w:t>
+        <w:t>Sourced candidates,</w:t>
+      </w:r>
+      <w:r>
+        <w:rPr>
+          <w:sz w:val="20"/>
+          <w:szCs w:val="20"/>
+        </w:rPr>
+        <w:t xml:space="preserve"> c</w:t>
       </w:r>
       <w:r>
         <w:rPr>
@@ -2649,21 +3244,6 @@
         </w:rPr>
         <w:t xml:space="preserve">monitor fees. </w:t>
       </w:r>
-    </w:p>
-    <w:p>
-      <w:pPr>
-        <w:suppressAutoHyphens/>
-        <w:spacing w:after="0" w:line="260" w:lineRule="exact"/>
-        <w:rPr>
-          <w:rFonts w:ascii="Times New Roman" w:hAnsi="Times New Roman" w:cs="Times New Roman"/>
-          <w:b/>
-          <w:bCs/>
-          <w:spacing w:val="2"/>
-          <w:kern w:val="22"/>
-          <w:sz w:val="20"/>
-          <w:szCs w:val="20"/>
-        </w:rPr>
-      </w:pPr>
     </w:p>
     <w:p>
       <w:pPr>
@@ -5726,6 +6306,122 @@
         <w:spacing w:after="0" w:line="360" w:lineRule="auto"/>
         <w:rPr>
           <w:rFonts w:ascii="Times New Roman" w:hAnsi="Times New Roman" w:cs="Times New Roman"/>
+          <w:bCs/>
+          <w:iCs/>
+          <w:spacing w:val="2"/>
+          <w:kern w:val="22"/>
+          <w:sz w:val="20"/>
+        </w:rPr>
+      </w:pPr>
+      <w:r>
+        <w:rPr>
+          <w:rFonts w:ascii="Times New Roman" w:hAnsi="Times New Roman" w:cs="Times New Roman"/>
+          <w:bCs/>
+          <w:iCs/>
+          <w:spacing w:val="2"/>
+          <w:kern w:val="22"/>
+          <w:sz w:val="20"/>
+          <w:u w:val="single"/>
+        </w:rPr>
+        <w:t>Eloquent JavaScript - Marijn Haverbeke (</w:t>
+      </w:r>
+      <w:r>
+        <w:rPr>
+          <w:rFonts w:ascii="Times New Roman" w:hAnsi="Times New Roman" w:cs="Times New Roman"/>
+          <w:bCs/>
+          <w:iCs/>
+          <w:spacing w:val="2"/>
+          <w:kern w:val="22"/>
+          <w:sz w:val="20"/>
+          <w:u w:val="single"/>
+        </w:rPr>
+        <w:t>b</w:t>
+      </w:r>
+      <w:r>
+        <w:rPr>
+          <w:rFonts w:ascii="Times New Roman" w:hAnsi="Times New Roman" w:cs="Times New Roman"/>
+          <w:bCs/>
+          <w:iCs/>
+          <w:spacing w:val="2"/>
+          <w:kern w:val="22"/>
+          <w:sz w:val="20"/>
+          <w:u w:val="single"/>
+        </w:rPr>
+        <w:t>ook)</w:t>
+      </w:r>
+      <w:r>
+        <w:rPr>
+          <w:rFonts w:ascii="Times New Roman" w:hAnsi="Times New Roman" w:cs="Times New Roman"/>
+          <w:bCs/>
+          <w:iCs/>
+          <w:spacing w:val="2"/>
+          <w:kern w:val="22"/>
+          <w:sz w:val="20"/>
+        </w:rPr>
+        <w:t xml:space="preserve"> </w:t>
+      </w:r>
+      <w:r>
+        <w:rPr>
+          <w:rFonts w:ascii="Times New Roman" w:hAnsi="Times New Roman" w:cs="Times New Roman"/>
+          <w:bCs/>
+          <w:iCs/>
+          <w:spacing w:val="2"/>
+          <w:kern w:val="22"/>
+          <w:sz w:val="20"/>
+        </w:rPr>
+        <w:tab/>
+      </w:r>
+      <w:r>
+        <w:rPr>
+          <w:rFonts w:ascii="Times New Roman" w:hAnsi="Times New Roman" w:cs="Times New Roman"/>
+          <w:bCs/>
+          <w:iCs/>
+          <w:spacing w:val="2"/>
+          <w:kern w:val="22"/>
+          <w:sz w:val="20"/>
+        </w:rPr>
+        <w:tab/>
+      </w:r>
+      <w:r>
+        <w:rPr>
+          <w:rFonts w:ascii="Times New Roman" w:hAnsi="Times New Roman" w:cs="Times New Roman"/>
+          <w:bCs/>
+          <w:iCs/>
+          <w:spacing w:val="2"/>
+          <w:kern w:val="22"/>
+          <w:sz w:val="20"/>
+        </w:rPr>
+        <w:tab/>
+      </w:r>
+      <w:r>
+        <w:rPr>
+          <w:rFonts w:ascii="Times New Roman" w:hAnsi="Times New Roman" w:cs="Times New Roman"/>
+          <w:bCs/>
+          <w:iCs/>
+          <w:spacing w:val="2"/>
+          <w:kern w:val="22"/>
+          <w:sz w:val="20"/>
+        </w:rPr>
+        <w:tab/>
+      </w:r>
+      <w:r>
+        <w:rPr>
+          <w:rFonts w:ascii="Times New Roman" w:hAnsi="Times New Roman" w:cs="Times New Roman"/>
+          <w:bCs/>
+          <w:iCs/>
+          <w:spacing w:val="2"/>
+          <w:kern w:val="22"/>
+          <w:sz w:val="20"/>
+        </w:rPr>
+        <w:tab/>
+        <w:t>ongoing</w:t>
+      </w:r>
+    </w:p>
+    <w:p>
+      <w:pPr>
+        <w:spacing w:after="0" w:line="360" w:lineRule="auto"/>
+        <w:rPr>
+          <w:rFonts w:ascii="Times New Roman" w:hAnsi="Times New Roman" w:cs="Times New Roman"/>
           <w:iCs/>
           <w:kern w:val="32"/>
         </w:rPr>
@@ -6269,7 +6965,7 @@
     </w:p>
     <w:sectPr>
       <w:pgSz w:w="11906" w:h="16838"/>
-      <w:pgMar w:top="568" w:right="991" w:bottom="0" w:left="993" w:header="708" w:footer="708" w:gutter="0"/>
+      <w:pgMar w:top="284" w:right="991" w:bottom="0" w:left="993" w:header="708" w:footer="708" w:gutter="0"/>
       <w:cols w:space="708"/>
       <w:docGrid w:linePitch="360"/>
     </w:sectPr>
@@ -6278,7 +6974,7 @@
 </file>
 
 <file path=word/endnotes.xml><?xml version="1.0" encoding="utf-8"?>
-<w:endnotes xmlns:wpc="http://schemas.microsoft.com/office/word/2010/wordprocessingCanvas" xmlns:cx="http://schemas.microsoft.com/office/drawing/2014/chartex" xmlns:cx1="http://schemas.microsoft.com/office/drawing/2015/9/8/chartex" xmlns:cx2="http://schemas.microsoft.com/office/drawing/2015/10/21/chartex" xmlns:cx3="http://schemas.microsoft.com/office/drawing/2016/5/9/chartex" xmlns:cx4="http://schemas.microsoft.com/office/drawing/2016/5/10/chartex" xmlns:cx5="http://schemas.microsoft.com/office/drawing/2016/5/11/chartex" xmlns:cx6="http://schemas.microsoft.com/office/drawing/2016/5/12/chartex" xmlns:cx7="http://schemas.microsoft.com/office/drawing/2016/5/13/chartex" xmlns:cx8="http://schemas.microsoft.com/office/drawing/2016/5/14/chartex" xmlns:mc="http://schemas.openxmlformats.org/markup-compatibility/2006" xmlns:aink="http://schemas.microsoft.com/office/drawing/2016/ink" xmlns:am3d="http://schemas.microsoft.com/office/drawing/2017/model3d" xmlns:o="urn:schemas-microsoft-com:office:office" xmlns:r="http://schemas.openxmlformats.org/officeDocument/2006/relationships" xmlns:m="http://schemas.openxmlformats.org/officeDocument/2006/math" xmlns:v="urn:schemas-microsoft-com:vml" xmlns:wp14="http://schemas.microsoft.com/office/word/2010/wordprocessingDrawing" xmlns:wp="http://schemas.openxmlformats.org/drawingml/2006/wordprocessingDrawing" xmlns:w10="urn:schemas-microsoft-com:office:word" xmlns:w="http://schemas.openxmlformats.org/wordprocessingml/2006/main" xmlns:w14="http://schemas.microsoft.com/office/word/2010/wordml" xmlns:w15="http://schemas.microsoft.com/office/word/2012/wordml" xmlns:w16cex="http://schemas.microsoft.com/office/word/2018/wordml/cex" xmlns:w16cid="http://schemas.microsoft.com/office/word/2016/wordml/cid" xmlns:w16="http://schemas.microsoft.com/office/word/2018/wordml" xmlns:w16se="http://schemas.microsoft.com/office/word/2015/wordml/symex" xmlns:wpg="http://schemas.microsoft.com/office/word/2010/wordprocessingGroup" xmlns:wpi="http://schemas.microsoft.com/office/word/2010/wordprocessingInk" xmlns:wne="http://schemas.microsoft.com/office/word/2006/wordml" xmlns:wps="http://schemas.microsoft.com/office/word/2010/wordprocessingShape" mc:Ignorable="w14 w15 w16se w16cid w16 w16cex wp14">
+<w:endnotes xmlns:wpc="http://schemas.microsoft.com/office/word/2010/wordprocessingCanvas" xmlns:cx="http://schemas.microsoft.com/office/drawing/2014/chartex" xmlns:cx1="http://schemas.microsoft.com/office/drawing/2015/9/8/chartex" xmlns:cx2="http://schemas.microsoft.com/office/drawing/2015/10/21/chartex" xmlns:cx3="http://schemas.microsoft.com/office/drawing/2016/5/9/chartex" xmlns:cx4="http://schemas.microsoft.com/office/drawing/2016/5/10/chartex" xmlns:cx5="http://schemas.microsoft.com/office/drawing/2016/5/11/chartex" xmlns:cx6="http://schemas.microsoft.com/office/drawing/2016/5/12/chartex" xmlns:cx7="http://schemas.microsoft.com/office/drawing/2016/5/13/chartex" xmlns:cx8="http://schemas.microsoft.com/office/drawing/2016/5/14/chartex" xmlns:mc="http://schemas.openxmlformats.org/markup-compatibility/2006" xmlns:aink="http://schemas.microsoft.com/office/drawing/2016/ink" xmlns:am3d="http://schemas.microsoft.com/office/drawing/2017/model3d" xmlns:o="urn:schemas-microsoft-com:office:office" xmlns:r="http://schemas.openxmlformats.org/officeDocument/2006/relationships" xmlns:m="http://schemas.openxmlformats.org/officeDocument/2006/math" xmlns:v="urn:schemas-microsoft-com:vml" xmlns:wp14="http://schemas.microsoft.com/office/word/2010/wordprocessingDrawing" xmlns:wp="http://schemas.openxmlformats.org/drawingml/2006/wordprocessingDrawing" xmlns:w10="urn:schemas-microsoft-com:office:word" xmlns:w="http://schemas.openxmlformats.org/wordprocessingml/2006/main" xmlns:w14="http://schemas.microsoft.com/office/word/2010/wordml" xmlns:w15="http://schemas.microsoft.com/office/word/2012/wordml" xmlns:w16cex="http://schemas.microsoft.com/office/word/2018/wordml/cex" xmlns:w16cid="http://schemas.microsoft.com/office/word/2016/wordml/cid" xmlns:w16="http://schemas.microsoft.com/office/word/2018/wordml" xmlns:w16sdtdh="http://schemas.microsoft.com/office/word/2020/wordml/sdtdatahash" xmlns:w16se="http://schemas.microsoft.com/office/word/2015/wordml/symex" xmlns:wpg="http://schemas.microsoft.com/office/word/2010/wordprocessingGroup" xmlns:wpi="http://schemas.microsoft.com/office/word/2010/wordprocessingInk" xmlns:wne="http://schemas.microsoft.com/office/word/2006/wordml" xmlns:wps="http://schemas.microsoft.com/office/word/2010/wordprocessingShape" mc:Ignorable="w14 w15 w16se w16cid w16 w16cex w16sdtdh wp14">
   <w:endnote w:type="separator" w:id="-1">
     <w:p>
       <w:pPr>
@@ -6303,7 +6999,7 @@
 </file>
 
 <file path=word/footnotes.xml><?xml version="1.0" encoding="utf-8"?>
-<w:footnotes xmlns:wpc="http://schemas.microsoft.com/office/word/2010/wordprocessingCanvas" xmlns:cx="http://schemas.microsoft.com/office/drawing/2014/chartex" xmlns:cx1="http://schemas.microsoft.com/office/drawing/2015/9/8/chartex" xmlns:cx2="http://schemas.microsoft.com/office/drawing/2015/10/21/chartex" xmlns:cx3="http://schemas.microsoft.com/office/drawing/2016/5/9/chartex" xmlns:cx4="http://schemas.microsoft.com/office/drawing/2016/5/10/chartex" xmlns:cx5="http://schemas.microsoft.com/office/drawing/2016/5/11/chartex" xmlns:cx6="http://schemas.microsoft.com/office/drawing/2016/5/12/chartex" xmlns:cx7="http://schemas.microsoft.com/office/drawing/2016/5/13/chartex" xmlns:cx8="http://schemas.microsoft.com/office/drawing/2016/5/14/chartex" xmlns:mc="http://schemas.openxmlformats.org/markup-compatibility/2006" xmlns:aink="http://schemas.microsoft.com/office/drawing/2016/ink" xmlns:am3d="http://schemas.microsoft.com/office/drawing/2017/model3d" xmlns:o="urn:schemas-microsoft-com:office:office" xmlns:r="http://schemas.openxmlformats.org/officeDocument/2006/relationships" xmlns:m="http://schemas.openxmlformats.org/officeDocument/2006/math" xmlns:v="urn:schemas-microsoft-com:vml" xmlns:wp14="http://schemas.microsoft.com/office/word/2010/wordprocessingDrawing" xmlns:wp="http://schemas.openxmlformats.org/drawingml/2006/wordprocessingDrawing" xmlns:w10="urn:schemas-microsoft-com:office:word" xmlns:w="http://schemas.openxmlformats.org/wordprocessingml/2006/main" xmlns:w14="http://schemas.microsoft.com/office/word/2010/wordml" xmlns:w15="http://schemas.microsoft.com/office/word/2012/wordml" xmlns:w16cex="http://schemas.microsoft.com/office/word/2018/wordml/cex" xmlns:w16cid="http://schemas.microsoft.com/office/word/2016/wordml/cid" xmlns:w16="http://schemas.microsoft.com/office/word/2018/wordml" xmlns:w16se="http://schemas.microsoft.com/office/word/2015/wordml/symex" xmlns:wpg="http://schemas.microsoft.com/office/word/2010/wordprocessingGroup" xmlns:wpi="http://schemas.microsoft.com/office/word/2010/wordprocessingInk" xmlns:wne="http://schemas.microsoft.com/office/word/2006/wordml" xmlns:wps="http://schemas.microsoft.com/office/word/2010/wordprocessingShape" mc:Ignorable="w14 w15 w16se w16cid w16 w16cex wp14">
+<w:footnotes xmlns:wpc="http://schemas.microsoft.com/office/word/2010/wordprocessingCanvas" xmlns:cx="http://schemas.microsoft.com/office/drawing/2014/chartex" xmlns:cx1="http://schemas.microsoft.com/office/drawing/2015/9/8/chartex" xmlns:cx2="http://schemas.microsoft.com/office/drawing/2015/10/21/chartex" xmlns:cx3="http://schemas.microsoft.com/office/drawing/2016/5/9/chartex" xmlns:cx4="http://schemas.microsoft.com/office/drawing/2016/5/10/chartex" xmlns:cx5="http://schemas.microsoft.com/office/drawing/2016/5/11/chartex" xmlns:cx6="http://schemas.microsoft.com/office/drawing/2016/5/12/chartex" xmlns:cx7="http://schemas.microsoft.com/office/drawing/2016/5/13/chartex" xmlns:cx8="http://schemas.microsoft.com/office/drawing/2016/5/14/chartex" xmlns:mc="http://schemas.openxmlformats.org/markup-compatibility/2006" xmlns:aink="http://schemas.microsoft.com/office/drawing/2016/ink" xmlns:am3d="http://schemas.microsoft.com/office/drawing/2017/model3d" xmlns:o="urn:schemas-microsoft-com:office:office" xmlns:r="http://schemas.openxmlformats.org/officeDocument/2006/relationships" xmlns:m="http://schemas.openxmlformats.org/officeDocument/2006/math" xmlns:v="urn:schemas-microsoft-com:vml" xmlns:wp14="http://schemas.microsoft.com/office/word/2010/wordprocessingDrawing" xmlns:wp="http://schemas.openxmlformats.org/drawingml/2006/wordprocessingDrawing" xmlns:w10="urn:schemas-microsoft-com:office:word" xmlns:w="http://schemas.openxmlformats.org/wordprocessingml/2006/main" xmlns:w14="http://schemas.microsoft.com/office/word/2010/wordml" xmlns:w15="http://schemas.microsoft.com/office/word/2012/wordml" xmlns:w16cex="http://schemas.microsoft.com/office/word/2018/wordml/cex" xmlns:w16cid="http://schemas.microsoft.com/office/word/2016/wordml/cid" xmlns:w16="http://schemas.microsoft.com/office/word/2018/wordml" xmlns:w16sdtdh="http://schemas.microsoft.com/office/word/2020/wordml/sdtdatahash" xmlns:w16se="http://schemas.microsoft.com/office/word/2015/wordml/symex" xmlns:wpg="http://schemas.microsoft.com/office/word/2010/wordprocessingGroup" xmlns:wpi="http://schemas.microsoft.com/office/word/2010/wordprocessingInk" xmlns:wne="http://schemas.microsoft.com/office/word/2006/wordml" xmlns:wps="http://schemas.microsoft.com/office/word/2010/wordprocessingShape" mc:Ignorable="w14 w15 w16se w16cid w16 w16cex w16sdtdh wp14">
   <w:footnote w:type="separator" w:id="-1">
     <w:p>
       <w:pPr>
@@ -6328,7 +7024,7 @@
 </file>
 
 <file path=word/numbering.xml><?xml version="1.0" encoding="utf-8"?>
-<w:numbering xmlns:wpc="http://schemas.microsoft.com/office/word/2010/wordprocessingCanvas" xmlns:cx="http://schemas.microsoft.com/office/drawing/2014/chartex" xmlns:cx1="http://schemas.microsoft.com/office/drawing/2015/9/8/chartex" xmlns:cx2="http://schemas.microsoft.com/office/drawing/2015/10/21/chartex" xmlns:cx3="http://schemas.microsoft.com/office/drawing/2016/5/9/chartex" xmlns:cx4="http://schemas.microsoft.com/office/drawing/2016/5/10/chartex" xmlns:cx5="http://schemas.microsoft.com/office/drawing/2016/5/11/chartex" xmlns:cx6="http://schemas.microsoft.com/office/drawing/2016/5/12/chartex" xmlns:cx7="http://schemas.microsoft.com/office/drawing/2016/5/13/chartex" xmlns:cx8="http://schemas.microsoft.com/office/drawing/2016/5/14/chartex" xmlns:mc="http://schemas.openxmlformats.org/markup-compatibility/2006" xmlns:aink="http://schemas.microsoft.com/office/drawing/2016/ink" xmlns:am3d="http://schemas.microsoft.com/office/drawing/2017/model3d" xmlns:o="urn:schemas-microsoft-com:office:office" xmlns:r="http://schemas.openxmlformats.org/officeDocument/2006/relationships" xmlns:m="http://schemas.openxmlformats.org/officeDocument/2006/math" xmlns:v="urn:schemas-microsoft-com:vml" xmlns:wp14="http://schemas.microsoft.com/office/word/2010/wordprocessingDrawing" xmlns:wp="http://schemas.openxmlformats.org/drawingml/2006/wordprocessingDrawing" xmlns:w10="urn:schemas-microsoft-com:office:word" xmlns:w="http://schemas.openxmlformats.org/wordprocessingml/2006/main" xmlns:w14="http://schemas.microsoft.com/office/word/2010/wordml" xmlns:w15="http://schemas.microsoft.com/office/word/2012/wordml" xmlns:w16cex="http://schemas.microsoft.com/office/word/2018/wordml/cex" xmlns:w16cid="http://schemas.microsoft.com/office/word/2016/wordml/cid" xmlns:w16="http://schemas.microsoft.com/office/word/2018/wordml" xmlns:w16se="http://schemas.microsoft.com/office/word/2015/wordml/symex" xmlns:wpg="http://schemas.microsoft.com/office/word/2010/wordprocessingGroup" xmlns:wpi="http://schemas.microsoft.com/office/word/2010/wordprocessingInk" xmlns:wne="http://schemas.microsoft.com/office/word/2006/wordml" xmlns:wps="http://schemas.microsoft.com/office/word/2010/wordprocessingShape" mc:Ignorable="w14 w15 w16se w16cid w16 w16cex wp14">
+<w:numbering xmlns:wpc="http://schemas.microsoft.com/office/word/2010/wordprocessingCanvas" xmlns:cx="http://schemas.microsoft.com/office/drawing/2014/chartex" xmlns:cx1="http://schemas.microsoft.com/office/drawing/2015/9/8/chartex" xmlns:cx2="http://schemas.microsoft.com/office/drawing/2015/10/21/chartex" xmlns:cx3="http://schemas.microsoft.com/office/drawing/2016/5/9/chartex" xmlns:cx4="http://schemas.microsoft.com/office/drawing/2016/5/10/chartex" xmlns:cx5="http://schemas.microsoft.com/office/drawing/2016/5/11/chartex" xmlns:cx6="http://schemas.microsoft.com/office/drawing/2016/5/12/chartex" xmlns:cx7="http://schemas.microsoft.com/office/drawing/2016/5/13/chartex" xmlns:cx8="http://schemas.microsoft.com/office/drawing/2016/5/14/chartex" xmlns:mc="http://schemas.openxmlformats.org/markup-compatibility/2006" xmlns:aink="http://schemas.microsoft.com/office/drawing/2016/ink" xmlns:am3d="http://schemas.microsoft.com/office/drawing/2017/model3d" xmlns:o="urn:schemas-microsoft-com:office:office" xmlns:r="http://schemas.openxmlformats.org/officeDocument/2006/relationships" xmlns:m="http://schemas.openxmlformats.org/officeDocument/2006/math" xmlns:v="urn:schemas-microsoft-com:vml" xmlns:wp14="http://schemas.microsoft.com/office/word/2010/wordprocessingDrawing" xmlns:wp="http://schemas.openxmlformats.org/drawingml/2006/wordprocessingDrawing" xmlns:w10="urn:schemas-microsoft-com:office:word" xmlns:w="http://schemas.openxmlformats.org/wordprocessingml/2006/main" xmlns:w14="http://schemas.microsoft.com/office/word/2010/wordml" xmlns:w15="http://schemas.microsoft.com/office/word/2012/wordml" xmlns:w16cex="http://schemas.microsoft.com/office/word/2018/wordml/cex" xmlns:w16cid="http://schemas.microsoft.com/office/word/2016/wordml/cid" xmlns:w16="http://schemas.microsoft.com/office/word/2018/wordml" xmlns:w16sdtdh="http://schemas.microsoft.com/office/word/2020/wordml/sdtdatahash" xmlns:w16se="http://schemas.microsoft.com/office/word/2015/wordml/symex" xmlns:wpg="http://schemas.microsoft.com/office/word/2010/wordprocessingGroup" xmlns:wpi="http://schemas.microsoft.com/office/word/2010/wordprocessingInk" xmlns:wne="http://schemas.microsoft.com/office/word/2006/wordml" xmlns:wps="http://schemas.microsoft.com/office/word/2010/wordprocessingShape" mc:Ignorable="w14 w15 w16se w16cid w16 w16cex w16sdtdh wp14">
   <w:abstractNum w:abstractNumId="0" w15:restartNumberingAfterBreak="0">
     <w:nsid w:val="037B3E48"/>
     <w:multiLevelType w:val="hybridMultilevel"/>
@@ -8544,7 +9240,7 @@
 </file>
 
 <file path=word/styles.xml><?xml version="1.0" encoding="utf-8"?>
-<w:styles xmlns:mc="http://schemas.openxmlformats.org/markup-compatibility/2006" xmlns:r="http://schemas.openxmlformats.org/officeDocument/2006/relationships" xmlns:w="http://schemas.openxmlformats.org/wordprocessingml/2006/main" xmlns:w14="http://schemas.microsoft.com/office/word/2010/wordml" xmlns:w15="http://schemas.microsoft.com/office/word/2012/wordml" xmlns:w16cex="http://schemas.microsoft.com/office/word/2018/wordml/cex" xmlns:w16cid="http://schemas.microsoft.com/office/word/2016/wordml/cid" xmlns:w16="http://schemas.microsoft.com/office/word/2018/wordml" xmlns:w16se="http://schemas.microsoft.com/office/word/2015/wordml/symex" mc:Ignorable="w14 w15 w16se w16cid w16 w16cex">
+<w:styles xmlns:mc="http://schemas.openxmlformats.org/markup-compatibility/2006" xmlns:r="http://schemas.openxmlformats.org/officeDocument/2006/relationships" xmlns:w="http://schemas.openxmlformats.org/wordprocessingml/2006/main" xmlns:w14="http://schemas.microsoft.com/office/word/2010/wordml" xmlns:w15="http://schemas.microsoft.com/office/word/2012/wordml" xmlns:w16cex="http://schemas.microsoft.com/office/word/2018/wordml/cex" xmlns:w16cid="http://schemas.microsoft.com/office/word/2016/wordml/cid" xmlns:w16="http://schemas.microsoft.com/office/word/2018/wordml" xmlns:w16sdtdh="http://schemas.microsoft.com/office/word/2020/wordml/sdtdatahash" xmlns:w16se="http://schemas.microsoft.com/office/word/2015/wordml/symex" mc:Ignorable="w14 w15 w16se w16cid w16 w16cex w16sdtdh">
   <w:docDefaults>
     <w:rPrDefault>
       <w:rPr>

</xml_diff>